<commit_message>
Task 24 - Student 2 - Suplementary II #32
</commit_message>
<xml_diff>
--- a/reports/Student #2/D01/02 - Requirements - Student #2.docx
+++ b/reports/Student #2/D01/02 - Requirements - Student #2.docx
@@ -141,7 +141,6 @@
                 <w15:appearance w15:val="hidden"/>
                 <w:text/>
               </w:sdtPr>
-              <w:sdtEndPr/>
               <w:sdtContent>
                 <w:r>
                   <w:rPr>
@@ -306,7 +305,6 @@
                 <w15:appearance w15:val="hidden"/>
                 <w:text/>
               </w:sdtPr>
-              <w:sdtEndPr/>
               <w:sdtContent>
                 <w:r>
                   <w:rPr>
@@ -361,7 +359,6 @@
                 <w15:appearance w15:val="hidden"/>
                 <w:text/>
               </w:sdtPr>
-              <w:sdtEndPr/>
               <w:sdtContent>
                 <w:r>
                   <w:rPr>
@@ -369,12 +366,14 @@
                   </w:rPr>
                   <w:t xml:space="preserve"> </w:t>
                 </w:r>
+                <w:proofErr w:type="spellStart"/>
                 <w:r>
                   <w:rPr>
                     <w:rFonts w:asciiTheme="majorHAnsi" w:hAnsiTheme="majorHAnsi" w:cstheme="majorHAnsi"/>
                   </w:rPr>
                   <w:t>josporhue</w:t>
                 </w:r>
+                <w:proofErr w:type="spellEnd"/>
                 <w:r>
                   <w:rPr>
                     <w:rFonts w:asciiTheme="majorHAnsi" w:hAnsiTheme="majorHAnsi" w:cstheme="majorHAnsi"/>
@@ -426,7 +425,6 @@
                 <w15:appearance w15:val="hidden"/>
                 <w:text/>
               </w:sdtPr>
-              <w:sdtEndPr/>
               <w:sdtContent>
                 <w:r>
                   <w:rPr>
@@ -503,7 +501,6 @@
                 <w15:appearance w15:val="hidden"/>
                 <w:text/>
               </w:sdtPr>
-              <w:sdtEndPr/>
               <w:sdtContent>
                 <w:r>
                   <w:rPr>
@@ -587,7 +584,6 @@
                 <w15:appearance w15:val="hidden"/>
                 <w:text/>
               </w:sdtPr>
-              <w:sdtEndPr/>
               <w:sdtContent>
                 <w:r>
                   <w:rPr>
@@ -631,12 +627,14 @@
                   </w:rPr>
                   <w:t xml:space="preserve">, </w:t>
                 </w:r>
+                <w:proofErr w:type="gramStart"/>
                 <w:r>
                   <w:rPr>
                     <w:rFonts w:asciiTheme="majorHAnsi" w:hAnsiTheme="majorHAnsi" w:cstheme="majorHAnsi"/>
                   </w:rPr>
                   <w:t>2025</w:t>
                 </w:r>
+                <w:proofErr w:type="gramEnd"/>
                 <w:r>
                   <w:rPr>
                     <w:rFonts w:asciiTheme="majorHAnsi" w:hAnsiTheme="majorHAnsi" w:cstheme="majorHAnsi"/>
@@ -847,7 +845,6 @@
           <w15:appearance w15:val="hidden"/>
           <w:text/>
         </w:sdtPr>
-        <w:sdtEndPr/>
         <w:sdtContent>
           <w:r>
             <w:t xml:space="preserve">   </w:t>
@@ -962,7 +959,6 @@
           <w15:appearance w15:val="hidden"/>
           <w:text/>
         </w:sdtPr>
-        <w:sdtEndPr/>
         <w:sdtContent>
           <w:r>
             <w:t xml:space="preserve">    </w:t>
@@ -1254,7 +1250,6 @@
           <w15:appearance w15:val="hidden"/>
           <w:text/>
         </w:sdtPr>
-        <w:sdtEndPr/>
         <w:sdtContent>
           <w:r>
             <w:t xml:space="preserve">    </w:t>
@@ -1504,7 +1499,6 @@
           <w15:appearance w15:val="hidden"/>
           <w:text/>
         </w:sdtPr>
-        <w:sdtEndPr/>
         <w:sdtContent>
           <w:r>
             <w:t xml:space="preserve">    </w:t>
@@ -1721,7 +1715,6 @@
           </w:placeholder>
           <w:text/>
         </w:sdtPr>
-        <w:sdtEndPr/>
         <w:sdtContent>
           <w:r>
             <w:t xml:space="preserve">    </w:t>
@@ -1939,7 +1932,6 @@
           <w15:appearance w15:val="hidden"/>
           <w:text/>
         </w:sdtPr>
-        <w:sdtEndPr/>
         <w:sdtContent>
           <w:r>
             <w:t xml:space="preserve">    </w:t>
@@ -1991,7 +1983,6 @@
           <w15:appearance w15:val="hidden"/>
           <w:text/>
         </w:sdtPr>
-        <w:sdtEndPr/>
         <w:sdtContent>
           <w:r>
             <w:t xml:space="preserve">    </w:t>
@@ -2251,7 +2242,6 @@
           <w15:appearance w15:val="hidden"/>
           <w:text/>
         </w:sdtPr>
-        <w:sdtEndPr/>
         <w:sdtContent>
           <w:r>
             <w:t xml:space="preserve">    </w:t>
@@ -2389,7 +2379,6 @@
           <w15:appearance w15:val="hidden"/>
           <w:text/>
         </w:sdtPr>
-        <w:sdtEndPr/>
         <w:sdtContent>
           <w:r>
             <w:t xml:space="preserve">    </w:t>
@@ -2513,7 +2502,6 @@
           <w15:appearance w15:val="hidden"/>
           <w:text/>
         </w:sdtPr>
-        <w:sdtEndPr/>
         <w:sdtContent>
           <w:r>
             <w:t xml:space="preserve">    </w:t>
@@ -2602,7 +2590,6 @@
           <w15:appearance w15:val="hidden"/>
           <w:text/>
         </w:sdtPr>
-        <w:sdtEndPr/>
         <w:sdtContent>
           <w:r>
             <w:t xml:space="preserve">    </w:t>
@@ -2720,7 +2707,6 @@
           </w:placeholder>
           <w:text/>
         </w:sdtPr>
-        <w:sdtEndPr/>
         <w:sdtContent>
           <w:r>
             <w:t xml:space="preserve">    </w:t>
@@ -2775,7 +2761,6 @@
           <w15:appearance w15:val="hidden"/>
           <w:text/>
         </w:sdtPr>
-        <w:sdtEndPr/>
         <w:sdtContent>
           <w:r>
             <w:t xml:space="preserve">    </w:t>
@@ -2812,7 +2797,6 @@
           </w:placeholder>
           <w:text/>
         </w:sdtPr>
-        <w:sdtEndPr/>
         <w:sdtContent>
           <w:r>
             <w:t xml:space="preserve">    </w:t>
@@ -3391,7 +3375,6 @@
           <w15:appearance w15:val="hidden"/>
           <w:text/>
         </w:sdtPr>
-        <w:sdtEndPr/>
         <w:sdtContent>
           <w:r>
             <w:rPr>
@@ -3554,7 +3537,6 @@
           <w15:appearance w15:val="hidden"/>
           <w:text/>
         </w:sdtPr>
-        <w:sdtEndPr/>
         <w:sdtContent>
           <w:r>
             <w:t xml:space="preserve">    </w:t>
@@ -3711,7 +3693,6 @@
           <w15:appearance w15:val="hidden"/>
           <w:text/>
         </w:sdtPr>
-        <w:sdtEndPr/>
         <w:sdtContent>
           <w:r>
             <w:t xml:space="preserve">    </w:t>
@@ -3775,7 +3756,6 @@
           <w15:appearance w15:val="hidden"/>
           <w:text/>
         </w:sdtPr>
-        <w:sdtEndPr/>
         <w:sdtContent>
           <w:r>
             <w:t xml:space="preserve">    </w:t>
@@ -3857,7 +3837,6 @@
           <w15:appearance w15:val="hidden"/>
           <w:text/>
         </w:sdtPr>
-        <w:sdtEndPr/>
         <w:sdtContent>
           <w:r>
             <w:t xml:space="preserve">    </w:t>
@@ -3945,7 +3924,6 @@
           <w15:appearance w15:val="hidden"/>
           <w:text/>
         </w:sdtPr>
-        <w:sdtEndPr/>
         <w:sdtContent>
           <w:r>
             <w:rPr>
@@ -4086,7 +4064,6 @@
           </w:placeholder>
           <w:text/>
         </w:sdtPr>
-        <w:sdtEndPr/>
         <w:sdtContent>
           <w:r>
             <w:t xml:space="preserve">    </w:t>
@@ -4326,7 +4303,6 @@
           <w15:appearance w15:val="hidden"/>
           <w:text/>
         </w:sdtPr>
-        <w:sdtEndPr/>
         <w:sdtContent>
           <w:r>
             <w:t xml:space="preserve">    </w:t>
@@ -4384,7 +4360,6 @@
           <w15:appearance w15:val="hidden"/>
           <w:text/>
         </w:sdtPr>
-        <w:sdtEndPr/>
         <w:sdtContent>
           <w:r>
             <w:t xml:space="preserve">    </w:t>
@@ -4627,10 +4602,15 @@
           <w15:appearance w15:val="hidden"/>
           <w:text/>
         </w:sdtPr>
-        <w:sdtEndPr/>
         <w:sdtContent>
           <w:r>
-            <w:t xml:space="preserve">    </w:t>
+            <w:t xml:space="preserve">  </w:t>
+          </w:r>
+          <w:r>
+            <w:t>X</w:t>
+          </w:r>
+          <w:r>
+            <w:t xml:space="preserve">  </w:t>
           </w:r>
         </w:sdtContent>
       </w:sdt>
@@ -4665,7 +4645,6 @@
           <w15:appearance w15:val="hidden"/>
           <w:text/>
         </w:sdtPr>
-        <w:sdtEndPr/>
         <w:sdtContent>
           <w:r>
             <w:t xml:space="preserve">    </w:t>
@@ -4858,7 +4837,6 @@
           <w15:appearance w15:val="hidden"/>
           <w:text/>
         </w:sdtPr>
-        <w:sdtEndPr/>
         <w:sdtContent>
           <w:r>
             <w:rPr>
@@ -5021,7 +4999,6 @@
           <w15:appearance w15:val="hidden"/>
           <w:text/>
         </w:sdtPr>
-        <w:sdtEndPr/>
         <w:sdtContent>
           <w:r>
             <w:t xml:space="preserve">    </w:t>
@@ -5062,7 +5039,6 @@
           <w15:appearance w15:val="hidden"/>
           <w:text/>
         </w:sdtPr>
-        <w:sdtEndPr/>
         <w:sdtContent>
           <w:r>
             <w:rPr>
@@ -5232,7 +5208,6 @@
           </w:placeholder>
           <w:text/>
         </w:sdtPr>
-        <w:sdtEndPr/>
         <w:sdtContent>
           <w:r>
             <w:t xml:space="preserve">    </w:t>
@@ -5303,7 +5278,6 @@
           </w:placeholder>
           <w:text/>
         </w:sdtPr>
-        <w:sdtEndPr/>
         <w:sdtContent>
           <w:r>
             <w:t xml:space="preserve">    </w:t>
@@ -5424,7 +5398,6 @@
           <w15:appearance w15:val="hidden"/>
           <w:text/>
         </w:sdtPr>
-        <w:sdtEndPr/>
         <w:sdtContent>
           <w:r>
             <w:t xml:space="preserve">    </w:t>
@@ -5461,7 +5434,6 @@
           </w:placeholder>
           <w:text/>
         </w:sdtPr>
-        <w:sdtEndPr/>
         <w:sdtContent>
           <w:r>
             <w:t xml:space="preserve">    </w:t>
@@ -5671,7 +5643,6 @@
           <w15:appearance w15:val="hidden"/>
           <w:text/>
         </w:sdtPr>
-        <w:sdtEndPr/>
         <w:sdtContent>
           <w:r>
             <w:t xml:space="preserve">    </w:t>
@@ -5722,7 +5693,6 @@
           </w:placeholder>
           <w:text/>
         </w:sdtPr>
-        <w:sdtEndPr/>
         <w:sdtContent>
           <w:r>
             <w:t xml:space="preserve">    </w:t>
@@ -5759,7 +5729,6 @@
           </w:placeholder>
           <w:text/>
         </w:sdtPr>
-        <w:sdtEndPr/>
         <w:sdtContent>
           <w:r>
             <w:t xml:space="preserve">    </w:t>
@@ -9615,6 +9584,8 @@
     <w:rsid w:val="00953D97"/>
     <w:rsid w:val="00990B95"/>
     <w:rsid w:val="00A222AC"/>
+    <w:rsid w:val="00A37480"/>
+    <w:rsid w:val="00B50167"/>
     <w:rsid w:val="00BC7967"/>
     <w:rsid w:val="00C12AB9"/>
     <w:rsid w:val="00C63AB0"/>

</xml_diff>

<commit_message>
Task 25- Student 2 – Suplementary II #33
</commit_message>
<xml_diff>
--- a/reports/Student #2/D01/02 - Requirements - Student #2.docx
+++ b/reports/Student #2/D01/02 - Requirements - Student #2.docx
@@ -366,14 +366,12 @@
                   </w:rPr>
                   <w:t xml:space="preserve"> </w:t>
                 </w:r>
-                <w:proofErr w:type="spellStart"/>
                 <w:r>
                   <w:rPr>
                     <w:rFonts w:asciiTheme="majorHAnsi" w:hAnsiTheme="majorHAnsi" w:cstheme="majorHAnsi"/>
                   </w:rPr>
                   <w:t>josporhue</w:t>
                 </w:r>
-                <w:proofErr w:type="spellEnd"/>
                 <w:r>
                   <w:rPr>
                     <w:rFonts w:asciiTheme="majorHAnsi" w:hAnsiTheme="majorHAnsi" w:cstheme="majorHAnsi"/>
@@ -627,14 +625,12 @@
                   </w:rPr>
                   <w:t xml:space="preserve">, </w:t>
                 </w:r>
-                <w:proofErr w:type="gramStart"/>
                 <w:r>
                   <w:rPr>
                     <w:rFonts w:asciiTheme="majorHAnsi" w:hAnsiTheme="majorHAnsi" w:cstheme="majorHAnsi"/>
                   </w:rPr>
                   <w:t>2025</w:t>
                 </w:r>
-                <w:proofErr w:type="gramEnd"/>
                 <w:r>
                   <w:rPr>
                     <w:rFonts w:asciiTheme="majorHAnsi" w:hAnsiTheme="majorHAnsi" w:cstheme="majorHAnsi"/>
@@ -4647,7 +4643,13 @@
         </w:sdtPr>
         <w:sdtContent>
           <w:r>
-            <w:t xml:space="preserve">    </w:t>
+            <w:t xml:space="preserve">  </w:t>
+          </w:r>
+          <w:r>
+            <w:t>X</w:t>
+          </w:r>
+          <w:r>
+            <w:t xml:space="preserve">  </w:t>
           </w:r>
         </w:sdtContent>
       </w:sdt>
@@ -9522,6 +9524,7 @@
     <w:sig w:usb0="20000287" w:usb1="00000003" w:usb2="00000000" w:usb3="00000000" w:csb0="0000019F" w:csb1="00000000"/>
   </w:font>
   <w:font w:name="Yu Mincho">
+    <w:altName w:val="游明朝"/>
     <w:charset w:val="80"/>
     <w:family w:val="roman"/>
     <w:pitch w:val="variable"/>
@@ -9559,8 +9562,10 @@
     <w:rsid w:val="000B4661"/>
     <w:rsid w:val="0010552B"/>
     <w:rsid w:val="001221F0"/>
+    <w:rsid w:val="00136940"/>
     <w:rsid w:val="001942D6"/>
     <w:rsid w:val="002955BA"/>
+    <w:rsid w:val="002A3551"/>
     <w:rsid w:val="002B01EF"/>
     <w:rsid w:val="002C5B10"/>
     <w:rsid w:val="00362E40"/>

</xml_diff>

<commit_message>
Task 3 - Student 2 - Mandatory
</commit_message>
<xml_diff>
--- a/reports/Student #2/D01/02 - Requirements - Student #2.docx
+++ b/reports/Student #2/D01/02 - Requirements - Student #2.docx
@@ -843,7 +843,13 @@
         </w:sdtPr>
         <w:sdtContent>
           <w:r>
-            <w:t xml:space="preserve">   </w:t>
+            <w:t xml:space="preserve">  </w:t>
+          </w:r>
+          <w:r>
+            <w:t>X</w:t>
+          </w:r>
+          <w:r>
+            <w:t xml:space="preserve"> </w:t>
           </w:r>
         </w:sdtContent>
       </w:sdt>
@@ -957,7 +963,13 @@
         </w:sdtPr>
         <w:sdtContent>
           <w:r>
-            <w:t xml:space="preserve">    </w:t>
+            <w:t xml:space="preserve">  </w:t>
+          </w:r>
+          <w:r>
+            <w:t>X</w:t>
+          </w:r>
+          <w:r>
+            <w:t xml:space="preserve">  </w:t>
           </w:r>
         </w:sdtContent>
       </w:sdt>
@@ -9596,6 +9608,7 @@
     <w:rsid w:val="00C63AB0"/>
     <w:rsid w:val="00D21D3B"/>
     <w:rsid w:val="00D72CB9"/>
+    <w:rsid w:val="00D73332"/>
     <w:rsid w:val="00D933FC"/>
     <w:rsid w:val="00DB5D10"/>
     <w:rsid w:val="00DB6947"/>
@@ -9610,6 +9623,7 @@
     <w:rsid w:val="00F36204"/>
     <w:rsid w:val="00F47F00"/>
     <w:rsid w:val="00F64E54"/>
+    <w:rsid w:val="00F82D36"/>
     <w:rsid w:val="00F83338"/>
     <w:rsid w:val="00FB072E"/>
     <w:rsid w:val="00FD15FE"/>

</xml_diff>